<commit_message>
Test against regex, pylint
</commit_message>
<xml_diff>
--- a/test_data/externalref.docx
+++ b/test_data/externalref.docx
@@ -3,49 +3,113 @@
 <w:document xmlns:wpc="http://schemas.microsoft.com/office/word/2010/wordprocessingCanvas" xmlns:cx="http://schemas.microsoft.com/office/drawing/2014/chartex" xmlns:cx1="http://schemas.microsoft.com/office/drawing/2015/9/8/chartex" xmlns:cx2="http://schemas.microsoft.com/office/drawing/2015/10/21/chartex" xmlns:cx3="http://schemas.microsoft.com/office/drawing/2016/5/9/chartex" xmlns:cx4="http://schemas.microsoft.com/office/drawing/2016/5/10/chartex" xmlns:cx5="http://schemas.microsoft.com/office/drawing/2016/5/11/chartex" xmlns:cx6="http://schemas.microsoft.com/office/drawing/2016/5/12/chartex" xmlns:cx7="http://schemas.microsoft.com/office/drawing/2016/5/13/chartex" xmlns:cx8="http://schemas.microsoft.com/office/drawing/2016/5/14/chartex" xmlns:mc="http://schemas.openxmlformats.org/markup-compatibility/2006" xmlns:aink="http://schemas.microsoft.com/office/drawing/2016/ink" xmlns:am3d="http://schemas.microsoft.com/office/drawing/2017/model3d" xmlns:o="urn:schemas-microsoft-com:office:office" xmlns:r="http://schemas.openxmlformats.org/officeDocument/2006/relationships" xmlns:m="http://schemas.openxmlformats.org/officeDocument/2006/math" xmlns:v="urn:schemas-microsoft-com:vml" xmlns:wp14="http://schemas.microsoft.com/office/word/2010/wordprocessingDrawing" xmlns:wp="http://schemas.openxmlformats.org/drawingml/2006/wordprocessingDrawing" xmlns:w10="urn:schemas-microsoft-com:office:word" xmlns:w="http://schemas.openxmlformats.org/wordprocessingml/2006/main" xmlns:w14="http://schemas.microsoft.com/office/word/2010/wordml" xmlns:w15="http://schemas.microsoft.com/office/word/2012/wordml" xmlns:w16cid="http://schemas.microsoft.com/office/word/2016/wordml/cid" xmlns:w16se="http://schemas.microsoft.com/office/word/2015/wordml/symex" xmlns:wpg="http://schemas.microsoft.com/office/word/2010/wordprocessingGroup" xmlns:wpi="http://schemas.microsoft.com/office/word/2010/wordprocessingInk" xmlns:wne="http://schemas.microsoft.com/office/word/2006/wordml" xmlns:wps="http://schemas.microsoft.com/office/word/2010/wordprocessingShape" mc:Ignorable="w14 w15 w16se w16cid wp14">
   <w:body>
     <w:p>
-      <w:pPr>
-        <w:shd w:val="clear" w:color="auto" w:fill="FFFFFF"/>
-        <w:tabs>
-          <w:tab w:val="left" w:pos="916"/>
-          <w:tab w:val="left" w:pos="1832"/>
-          <w:tab w:val="left" w:pos="2748"/>
-          <w:tab w:val="left" w:pos="3664"/>
-          <w:tab w:val="left" w:pos="4580"/>
-          <w:tab w:val="left" w:pos="5496"/>
-          <w:tab w:val="left" w:pos="6412"/>
-          <w:tab w:val="left" w:pos="7328"/>
-          <w:tab w:val="left" w:pos="8244"/>
-          <w:tab w:val="left" w:pos="9160"/>
-          <w:tab w:val="left" w:pos="10076"/>
-          <w:tab w:val="left" w:pos="10992"/>
-          <w:tab w:val="left" w:pos="11908"/>
-          <w:tab w:val="left" w:pos="12824"/>
-          <w:tab w:val="left" w:pos="13740"/>
-          <w:tab w:val="left" w:pos="14656"/>
-        </w:tabs>
-        <w:spacing w:after="0" w:line="240" w:lineRule="auto"/>
+      <w:r>
+        <w:t xml:space="preserve">This is told by Sri </w:t>
+      </w:r>
+      <w:proofErr w:type="spellStart"/>
+      <w:r>
+        <w:t>Parashara</w:t>
+      </w:r>
+      <w:proofErr w:type="spellEnd"/>
+      <w:r>
+        <w:t xml:space="preserve"> too, in </w:t>
+      </w:r>
+      <w:r>
         <w:rPr>
-          <w:rFonts w:ascii="Consolas" w:eastAsia="Times New Roman" w:hAnsi="Consolas" w:cs="Courier New"/>
-          <w:color w:val="000000"/>
-          <w:sz w:val="20"/>
+          <w:noProof/>
+          <w:sz w:val="16"/>
           <w:szCs w:val="20"/>
-          <w:lang w:eastAsia="en-IN"/>
+          <w:lang w:bidi="sa-IN"/>
         </w:rPr>
-      </w:pPr>
+        <w:t>[vishNu purAna]</w:t>
+      </w:r>
       <w:r>
         <w:rPr>
-          <w:rFonts w:ascii="Consolas" w:eastAsia="Times New Roman" w:hAnsi="Consolas" w:cs="Courier New"/>
-          <w:b/>
-          <w:bCs/>
-          <w:color w:val="008080"/>
-          <w:sz w:val="20"/>
+          <w:sz w:val="16"/>
           <w:szCs w:val="20"/>
-          <w:lang w:eastAsia="en-IN"/>
         </w:rPr>
-        <w:t>externalref.docx</w:t>
+        <w:t>, 6-7-28</w:t>
+      </w:r>
+      <w:r>
+        <w:t>: ‘The mind with its intentions is the cause for a person’s bondage and liberation.</w:t>
       </w:r>
     </w:p>
     <w:p>
+      <w:pPr>
+        <w:tabs>
+          <w:tab w:val="center" w:pos="4320"/>
+        </w:tabs>
+      </w:pPr>
+      <w:r>
+        <w:rPr>
+          <w:noProof/>
+          <w:sz w:val="16"/>
+          <w:lang w:bidi="sa-IN"/>
+        </w:rPr>
+        <w:t>[purusha sUkta]</w:t>
+      </w:r>
+      <w:r>
+        <w:t xml:space="preserve">: ‘Knowing Him alone, a person attains </w:t>
+      </w:r>
+      <w:hyperlink w:anchor="Moksha" w:history="1">
+        <w:r>
+          <w:rPr>
+            <w:rStyle w:val="Hyperlink"/>
+          </w:rPr>
+          <w:t>moksha</w:t>
+        </w:r>
+      </w:hyperlink>
+      <w:r>
+        <w:t>’</w:t>
+      </w:r>
+    </w:p>
+    <w:p>
+      <w:pPr>
+        <w:tabs>
+          <w:tab w:val="center" w:pos="4320"/>
+        </w:tabs>
+      </w:pPr>
+      <w:r>
+        <w:t xml:space="preserve">Further, it is stated in the </w:t>
+      </w:r>
+      <w:r>
+        <w:rPr>
+          <w:noProof/>
+          <w:sz w:val="16"/>
+          <w:lang w:bidi="sa-IN"/>
+        </w:rPr>
+        <w:t>[kaTha upanishat, 2-23]</w:t>
+      </w:r>
+      <w:r>
+        <w:rPr>
+          <w:sz w:val="16"/>
+        </w:rPr>
+        <w:t>:</w:t>
+      </w:r>
+      <w:r>
+        <w:t xml:space="preserve"> This Self and the Lord are not achievable by instruction, not by thought, not even by hearing a lot about them. The person who is blessed by the Lord alone will attain the Lord. The Lord will show himself to this person.</w:t>
+      </w:r>
+    </w:p>
+    <w:p>
+      <w:pPr>
+        <w:tabs>
+          <w:tab w:val="center" w:pos="4320"/>
+        </w:tabs>
+      </w:pPr>
+      <w:r>
+        <w:t xml:space="preserve">The </w:t>
+      </w:r>
+      <w:r>
+        <w:rPr>
+          <w:noProof/>
+          <w:sz w:val="16"/>
+          <w:lang w:bidi="sa-IN"/>
+        </w:rPr>
+        <w:t>[puruSha sUkta]</w:t>
+      </w:r>
+      <w:r>
+        <w:t xml:space="preserve"> says: 'By knowing Him alone, a person attains moksha. There is no other way to the goal'</w:t>
+      </w:r>
       <w:bookmarkStart w:id="0" w:name="_GoBack"/>
       <w:bookmarkEnd w:id="0"/>
     </w:p>
@@ -182,6 +246,7 @@
     <w:lsdException w:name="HTML Sample" w:semiHidden="1" w:unhideWhenUsed="1"/>
     <w:lsdException w:name="HTML Typewriter" w:semiHidden="1" w:unhideWhenUsed="1"/>
     <w:lsdException w:name="HTML Variable" w:semiHidden="1" w:unhideWhenUsed="1"/>
+    <w:lsdException w:name="Normal Table" w:semiHidden="1" w:unhideWhenUsed="1"/>
     <w:lsdException w:name="annotation subject" w:semiHidden="1" w:unhideWhenUsed="1"/>
     <w:lsdException w:name="No List" w:semiHidden="1" w:unhideWhenUsed="1"/>
     <w:lsdException w:name="Outline List 1" w:semiHidden="1" w:unhideWhenUsed="1"/>
@@ -228,8 +293,10 @@
     <w:lsdException w:name="Table Subtle 2" w:semiHidden="1" w:unhideWhenUsed="1"/>
     <w:lsdException w:name="Table Web 1" w:semiHidden="1" w:unhideWhenUsed="1"/>
     <w:lsdException w:name="Table Web 2" w:semiHidden="1" w:unhideWhenUsed="1"/>
+    <w:lsdException w:name="Table Web 3" w:semiHidden="1" w:unhideWhenUsed="1"/>
     <w:lsdException w:name="Balloon Text" w:semiHidden="1" w:unhideWhenUsed="1"/>
     <w:lsdException w:name="Table Grid" w:uiPriority="39"/>
+    <w:lsdException w:name="Table Theme" w:semiHidden="1" w:unhideWhenUsed="1"/>
     <w:lsdException w:name="Placeholder Text" w:semiHidden="1"/>
     <w:lsdException w:name="No Spacing" w:uiPriority="1" w:qFormat="1"/>
     <w:lsdException w:name="Light Shading" w:uiPriority="60"/>
@@ -532,6 +599,15 @@
       <w:lang w:eastAsia="en-IN"/>
     </w:rPr>
   </w:style>
+  <w:style w:type="character" w:styleId="Hyperlink">
+    <w:name w:val="Hyperlink"/>
+    <w:uiPriority w:val="99"/>
+    <w:rsid w:val="00812577"/>
+    <w:rPr>
+      <w:color w:val="0000FF"/>
+      <w:u w:val="single"/>
+    </w:rPr>
+  </w:style>
 </w:styles>
 </file>
 

</xml_diff>